<commit_message>
okay, i think that worked...
</commit_message>
<xml_diff>
--- a/Milestone report.docx
+++ b/Milestone report.docx
@@ -80,23 +80,32 @@
         <w:spacing w:after="120"/>
       </w:pPr>
       <w:r>
-        <w:t xml:space="preserve">Craig: Art for the game (almost done), Front end – </w:t>
-      </w:r>
-      <w:r>
-        <w:t>General.</w:t>
-      </w:r>
-    </w:p>
-    <w:p>
-      <w:pPr>
-        <w:spacing w:after="120"/>
-      </w:pPr>
-    </w:p>
-    <w:p>
-      <w:pPr>
-        <w:spacing w:after="120"/>
-      </w:pPr>
-      <w:r>
-        <w:t>We chose to use a library utilizing HMTL5 (paper.js) for the game graphics, because it is supported by many browsers and operating systems, is a new technology</w:t>
+        <w:t>Craig: Art for the game (almost done), Front end – General.</w:t>
+      </w:r>
+    </w:p>
+    <w:p>
+      <w:pPr>
+        <w:spacing w:after="120"/>
+      </w:pPr>
+    </w:p>
+    <w:p>
+      <w:pPr>
+        <w:spacing w:after="120"/>
+      </w:pPr>
+      <w:r>
+        <w:t>We cho</w:t>
+      </w:r>
+      <w:r>
+        <w:t>se to use a library utilizing H</w:t>
+      </w:r>
+      <w:r>
+        <w:t>T</w:t>
+      </w:r>
+      <w:r>
+        <w:t>M</w:t>
+      </w:r>
+      <w:r>
+        <w:t>L5 (paper.js) for the game graphics, because it is supported by many browsers and operating systems, is a new technology</w:t>
       </w:r>
       <w:r>
         <w:t>,</w:t>
@@ -110,10 +119,7 @@
       </w:r>
       <w:proofErr w:type="spellEnd"/>
       <w:r>
-        <w:t xml:space="preserve"> because it provides many shortcut</w:t>
-      </w:r>
-      <w:r>
-        <w:t>s for many tasks, and includes user friendly graphical lovely things</w:t>
+        <w:t xml:space="preserve"> because it provides many shortcuts for many tasks, and includes user friendly graphical lovely things</w:t>
       </w:r>
       <w:r>
         <w:t xml:space="preserve"> (!!)</w:t>
@@ -164,10 +170,7 @@
         <w:spacing w:after="120"/>
       </w:pPr>
       <w:r>
-        <w:t>Our game is a survival game, where players (represented by magical ghosts wearing hats) must last a</w:t>
-      </w:r>
-      <w:r>
-        <w:t>s long as they can inside a house, which</w:t>
+        <w:t>Our game is a survival game, where players (represented by magical ghosts wearing hats) must last as long as they can inside a house, which</w:t>
       </w:r>
       <w:r>
         <w:t xml:space="preserve"> is being attacked by evil giant</w:t>
@@ -199,10 +202,7 @@
         <w:spacing w:after="120"/>
       </w:pPr>
       <w:r>
-        <w:t>On their turn, a player may</w:t>
-      </w:r>
-      <w:r>
-        <w:t xml:space="preserve"> perform one of the following actions (all player actions take 1 turn):</w:t>
+        <w:t>On their turn, a player may perform one of the following actions (all player actions take 1 turn):</w:t>
       </w:r>
     </w:p>
     <w:p>
@@ -254,10 +254,7 @@
         <w:spacing w:after="120"/>
       </w:pPr>
       <w:r>
-        <w:t>Repair an adjacent barricade (unless</w:t>
-      </w:r>
-      <w:r>
-        <w:t xml:space="preserve"> the barricade is under attack / there are snails in the adjoining room)</w:t>
+        <w:t>Repair an adjacent barricade (unless the barricade is under attack / there are snails in the adjoining room)</w:t>
       </w:r>
     </w:p>
     <w:p>
@@ -296,10 +293,7 @@
         <w:spacing w:after="120"/>
       </w:pPr>
       <w:r>
-        <w:t>Pick up or drop the ammo bo</w:t>
-      </w:r>
-      <w:r>
-        <w:t>x (while the ammo box is ca</w:t>
+        <w:t>Pick up or drop the ammo box (while the ammo box is ca</w:t>
       </w:r>
       <w:r>
         <w:t>rried, the player may only move,</w:t>
@@ -325,10 +319,7 @@
       </w:pPr>
       <w:r>
         <w:lastRenderedPageBreak/>
-        <w:t>Snails will move towards the players, not necessarily taking the shortest path, and destroy barricades in their way. The tim</w:t>
-      </w:r>
-      <w:r>
-        <w:t>e taken to destroy barricades depends on the number of snails attacking it, and the strength they have</w:t>
+        <w:t>Snails will move towards the players, not necessarily taking the shortest path, and destroy barricades in their way. The time taken to destroy barricades depends on the number of snails attacking it, and the strength they have</w:t>
       </w:r>
       <w:r>
         <w:t xml:space="preserve"> (strength may vary with difficulty)</w:t>
@@ -463,26 +454,20 @@
         <w:spacing w:after="120"/>
       </w:pPr>
       <w:r>
-        <w:t>There is also a chat feature for the multiplayer games, with which players can co-ordinate their turns. For example, if multiple</w:t>
-      </w:r>
-      <w:r>
-        <w:t xml:space="preserve"> people try to pick up the ammo box, only one will succeed (this will likely be randomly determined). Similarly, two people building a barricade in the same place will not make it any stronger.</w:t>
-      </w:r>
-    </w:p>
-    <w:p>
-      <w:pPr>
-        <w:spacing w:after="120"/>
-      </w:pPr>
-    </w:p>
-    <w:p>
-      <w:pPr>
-        <w:spacing w:after="120"/>
-      </w:pPr>
-      <w:r>
-        <w:t>The game will slowly get harder, too. As yet, we haven’t deci</w:t>
-      </w:r>
-      <w:r>
-        <w:t xml:space="preserve">ded how this will happen, but it will most likely be one of two things: </w:t>
+        <w:t>There is also a chat feature for the multiplayer games, with which players can co-ordinate their turns. For example, if multiple people try to pick up the ammo box, only one will succeed (this will likely be randomly determined). Similarly, two people building a barricade in the same place will not make it any stronger.</w:t>
+      </w:r>
+    </w:p>
+    <w:p>
+      <w:pPr>
+        <w:spacing w:after="120"/>
+      </w:pPr>
+    </w:p>
+    <w:p>
+      <w:pPr>
+        <w:spacing w:after="120"/>
+      </w:pPr>
+      <w:r>
+        <w:t xml:space="preserve">The game will slowly get harder, too. As yet, we haven’t decided how this will happen, but it will most likely be one of two things: </w:t>
       </w:r>
       <w:r>
         <w:t>there</w:t>
@@ -507,10 +492,7 @@
         <w:spacing w:after="120"/>
       </w:pPr>
       <w:r>
-        <w:t>Milan write something (!!)</w:t>
-      </w:r>
-      <w:r>
-        <w:t>.</w:t>
+        <w:t>Milan write something (!!).</w:t>
       </w:r>
     </w:p>
     <w:sectPr>
@@ -1298,4 +1280,16 @@
   <a:objectDefaults/>
   <a:extraClrSchemeLst/>
 </a:theme>
+</file>
+
+<file path=customXml/item1.xml><?xml version="1.0" encoding="utf-8"?>
+<b:Sources xmlns:b="http://schemas.openxmlformats.org/officeDocument/2006/bibliography" xmlns="http://schemas.openxmlformats.org/officeDocument/2006/bibliography" SelectedStyle="\APA.XSL" StyleName="APA Fifth Edition"/>
+</file>
+
+<file path=customXml/itemProps1.xml><?xml version="1.0" encoding="utf-8"?>
+<ds:datastoreItem xmlns:ds="http://schemas.openxmlformats.org/officeDocument/2006/customXml" ds:itemID="{FF54C3A9-9B09-4119-B173-D4ED1517F625}">
+  <ds:schemaRefs>
+    <ds:schemaRef ds:uri="http://schemas.openxmlformats.org/officeDocument/2006/bibliography"/>
+  </ds:schemaRefs>
+</ds:datastoreItem>
 </file>
</xml_diff>

<commit_message>
LaTEXified the milestone report. Also, anyone deliberately putting binary files under version control (especially when there is a more suitable textual alternative) deserves to die
</commit_message>
<xml_diff>
--- a/Milestone report.docx
+++ b/Milestone report.docx
@@ -47,7 +47,7 @@
     </w:p>
     <w:p>
       <w:pPr>
-        <w:pStyle w:val="style23"/>
+        <w:pStyle w:val="style27"/>
         <w:numPr>
           <w:ilvl w:val="0"/>
           <w:numId w:val="1"/>
@@ -60,45 +60,45 @@
     </w:p>
     <w:p>
       <w:pPr>
-        <w:pStyle w:val="style23"/>
-        <w:numPr>
-          <w:ilvl w:val="0"/>
-          <w:numId w:val="1"/>
-        </w:numPr>
-      </w:pPr>
-      <w:r>
-        <w:rPr/>
-        <w:t>Milan: Back end – Database, sessions, chat. Front end – Page Layout.</w:t>
-      </w:r>
-    </w:p>
-    <w:p>
-      <w:pPr>
-        <w:pStyle w:val="style23"/>
-        <w:numPr>
-          <w:ilvl w:val="0"/>
-          <w:numId w:val="1"/>
-        </w:numPr>
-      </w:pPr>
-      <w:r>
-        <w:rPr/>
-        <w:t>Craig: Art for the game (almost done), Front end – General.</w:t>
-      </w:r>
-    </w:p>
-    <w:p>
-      <w:pPr>
-        <w:pStyle w:val="style0"/>
-      </w:pPr>
-      <w:r>
-        <w:rPr/>
-      </w:r>
-    </w:p>
-    <w:p>
-      <w:pPr>
-        <w:pStyle w:val="style0"/>
-      </w:pPr>
-      <w:r>
-        <w:rPr/>
-        <w:t>We chose to use a library utilizing HTML5 (paper.js) for the game graphics, because it is supported by many browsers and operating systems, is a new technology and is fast (unlike flash). We are also using jquery because it provides many shortcuts for many tasks, and includes user friendly graphical lovely things. We chose to use Django and Heroku for the back end because milan told us it was good.</w:t>
+        <w:pStyle w:val="style27"/>
+        <w:numPr>
+          <w:ilvl w:val="0"/>
+          <w:numId w:val="1"/>
+        </w:numPr>
+      </w:pPr>
+      <w:r>
+        <w:rPr/>
+        <w:t>Milan: Back end – Database, sessions, chat. Front end – game set up, page layout.</w:t>
+      </w:r>
+    </w:p>
+    <w:p>
+      <w:pPr>
+        <w:pStyle w:val="style27"/>
+        <w:numPr>
+          <w:ilvl w:val="0"/>
+          <w:numId w:val="1"/>
+        </w:numPr>
+      </w:pPr>
+      <w:r>
+        <w:rPr/>
+        <w:t>Craig: Artwork for the game (almost done), Front end – General.</w:t>
+      </w:r>
+    </w:p>
+    <w:p>
+      <w:pPr>
+        <w:pStyle w:val="style0"/>
+      </w:pPr>
+      <w:r>
+        <w:rPr/>
+      </w:r>
+    </w:p>
+    <w:p>
+      <w:pPr>
+        <w:pStyle w:val="style0"/>
+      </w:pPr>
+      <w:r>
+        <w:rPr/>
+        <w:t>We chose to use a library utilizing HTML5 (Paper.js) for the game graphics, because it is supported by many browsers and operating systems, is a new technology and is fast (unlike Flash). We are also using jQuery to simplify working with JavaScript. We chose to use Django (for Python) for making back-end of the game because of prior experience with this framework. It is going to be deployed on Heroku which, again, some of us have used before.</w:t>
       </w:r>
     </w:p>
     <w:p>
@@ -137,7 +137,7 @@
     </w:p>
     <w:p>
       <w:pPr>
-        <w:pStyle w:val="style23"/>
+        <w:pStyle w:val="style27"/>
         <w:numPr>
           <w:ilvl w:val="0"/>
           <w:numId w:val="1"/>
@@ -150,7 +150,7 @@
     </w:p>
     <w:p>
       <w:pPr>
-        <w:pStyle w:val="style23"/>
+        <w:pStyle w:val="style27"/>
         <w:numPr>
           <w:ilvl w:val="1"/>
           <w:numId w:val="1"/>
@@ -163,7 +163,7 @@
     </w:p>
     <w:p>
       <w:pPr>
-        <w:pStyle w:val="style23"/>
+        <w:pStyle w:val="style27"/>
         <w:numPr>
           <w:ilvl w:val="1"/>
           <w:numId w:val="1"/>
@@ -176,7 +176,7 @@
     </w:p>
     <w:p>
       <w:pPr>
-        <w:pStyle w:val="style23"/>
+        <w:pStyle w:val="style27"/>
         <w:numPr>
           <w:ilvl w:val="1"/>
           <w:numId w:val="1"/>
@@ -189,7 +189,7 @@
     </w:p>
     <w:p>
       <w:pPr>
-        <w:pStyle w:val="style23"/>
+        <w:pStyle w:val="style27"/>
         <w:numPr>
           <w:ilvl w:val="1"/>
           <w:numId w:val="1"/>
@@ -202,7 +202,7 @@
     </w:p>
     <w:p>
       <w:pPr>
-        <w:pStyle w:val="style23"/>
+        <w:pStyle w:val="style27"/>
         <w:numPr>
           <w:ilvl w:val="1"/>
           <w:numId w:val="1"/>
@@ -215,7 +215,7 @@
     </w:p>
     <w:p>
       <w:pPr>
-        <w:pStyle w:val="style23"/>
+        <w:pStyle w:val="style27"/>
         <w:numPr>
           <w:ilvl w:val="1"/>
           <w:numId w:val="1"/>
@@ -228,7 +228,7 @@
     </w:p>
     <w:p>
       <w:pPr>
-        <w:pStyle w:val="style23"/>
+        <w:pStyle w:val="style27"/>
         <w:numPr>
           <w:ilvl w:val="1"/>
           <w:numId w:val="1"/>
@@ -241,15 +241,15 @@
     </w:p>
     <w:p>
       <w:pPr>
-        <w:pStyle w:val="style23"/>
-      </w:pPr>
-      <w:r>
-        <w:rPr/>
-      </w:r>
-    </w:p>
-    <w:p>
-      <w:pPr>
-        <w:pStyle w:val="style23"/>
+        <w:pStyle w:val="style27"/>
+      </w:pPr>
+      <w:r>
+        <w:rPr/>
+      </w:r>
+    </w:p>
+    <w:p>
+      <w:pPr>
+        <w:pStyle w:val="style27"/>
         <w:numPr>
           <w:ilvl w:val="0"/>
           <w:numId w:val="1"/>
@@ -262,7 +262,7 @@
     </w:p>
     <w:p>
       <w:pPr>
-        <w:pStyle w:val="style23"/>
+        <w:pStyle w:val="style27"/>
         <w:numPr>
           <w:ilvl w:val="0"/>
           <w:numId w:val="1"/>
@@ -275,20 +275,20 @@
     </w:p>
     <w:p>
       <w:pPr>
-        <w:pStyle w:val="style23"/>
-        <w:numPr>
-          <w:ilvl w:val="0"/>
-          <w:numId w:val="1"/>
-        </w:numPr>
-      </w:pPr>
-      <w:r>
-        <w:rPr/>
-        <w:t>Players (Ghosts) cannot move through walls or barricades, this is because they need to be wearing their magical hat in order to interact with the real world (carrying a gun, building barricades etc, this is also what makes the vulnerable to attacks by the snails).</w:t>
-      </w:r>
-    </w:p>
-    <w:p>
-      <w:pPr>
-        <w:pStyle w:val="style23"/>
+        <w:pStyle w:val="style27"/>
+        <w:numPr>
+          <w:ilvl w:val="0"/>
+          <w:numId w:val="1"/>
+        </w:numPr>
+      </w:pPr>
+      <w:r>
+        <w:rPr/>
+        <w:t>Players (Ghosts) cannot move through walls or barricades, this is because they need to be wearing their magical hat in order to interact with the real world (carrying a gun, building barricades etc, this is also what makes them vulnerable to attacks by the snails).</w:t>
+      </w:r>
+    </w:p>
+    <w:p>
+      <w:pPr>
+        <w:pStyle w:val="style27"/>
         <w:numPr>
           <w:ilvl w:val="0"/>
           <w:numId w:val="1"/>
@@ -301,7 +301,7 @@
     </w:p>
     <w:p>
       <w:pPr>
-        <w:pStyle w:val="style23"/>
+        <w:pStyle w:val="style27"/>
         <w:numPr>
           <w:ilvl w:val="0"/>
           <w:numId w:val="1"/>
@@ -314,7 +314,7 @@
     </w:p>
     <w:p>
       <w:pPr>
-        <w:pStyle w:val="style23"/>
+        <w:pStyle w:val="style27"/>
         <w:numPr>
           <w:ilvl w:val="0"/>
           <w:numId w:val="1"/>
@@ -377,13 +377,13 @@
       </w:r>
     </w:p>
     <w:sectPr>
+      <w:type w:val="nextPage"/>
+      <w:pgSz w:h="16838" w:w="11906"/>
+      <w:pgMar w:bottom="1440" w:footer="0" w:gutter="0" w:header="0" w:left="1440" w:right="1440" w:top="1440"/>
+      <w:pgNumType w:fmt="decimal"/>
       <w:formProt w:val="false"/>
-      <w:pgSz w:h="16838" w:w="11906"/>
+      <w:textDirection w:val="lrTb"/>
       <w:docGrid w:charSpace="0" w:linePitch="360" w:type="default"/>
-      <w:textDirection w:val="lrTb"/>
-      <w:pgNumType w:fmt="decimal"/>
-      <w:type w:val="nextPage"/>
-      <w:pgMar w:bottom="1440" w:left="1440" w:right="1440" w:top="1440"/>
     </w:sectPr>
   </w:body>
 </w:document>
@@ -395,8 +395,8 @@
     <w:lvl w:ilvl="0">
       <w:start w:val="1"/>
       <w:numFmt w:val="bullet"/>
-      <w:lvlJc w:val="left"/>
       <w:lvlText w:val="-"/>
+      <w:lvlJc w:val="left"/>
       <w:pPr>
         <w:ind w:hanging="360" w:left="720"/>
       </w:pPr>
@@ -407,8 +407,8 @@
     <w:lvl w:ilvl="1">
       <w:start w:val="1"/>
       <w:numFmt w:val="bullet"/>
-      <w:lvlJc w:val="left"/>
       <w:lvlText w:val="o"/>
+      <w:lvlJc w:val="left"/>
       <w:pPr>
         <w:ind w:hanging="360" w:left="1440"/>
       </w:pPr>
@@ -419,8 +419,8 @@
     <w:lvl w:ilvl="2">
       <w:start w:val="1"/>
       <w:numFmt w:val="bullet"/>
-      <w:lvlJc w:val="left"/>
       <w:lvlText w:val=""/>
+      <w:lvlJc w:val="left"/>
       <w:pPr>
         <w:ind w:hanging="360" w:left="2160"/>
       </w:pPr>
@@ -431,8 +431,8 @@
     <w:lvl w:ilvl="3">
       <w:start w:val="1"/>
       <w:numFmt w:val="bullet"/>
-      <w:lvlJc w:val="left"/>
       <w:lvlText w:val=""/>
+      <w:lvlJc w:val="left"/>
       <w:pPr>
         <w:ind w:hanging="360" w:left="2880"/>
       </w:pPr>
@@ -443,8 +443,8 @@
     <w:lvl w:ilvl="4">
       <w:start w:val="1"/>
       <w:numFmt w:val="bullet"/>
-      <w:lvlJc w:val="left"/>
       <w:lvlText w:val="o"/>
+      <w:lvlJc w:val="left"/>
       <w:pPr>
         <w:ind w:hanging="360" w:left="3600"/>
       </w:pPr>
@@ -455,8 +455,8 @@
     <w:lvl w:ilvl="5">
       <w:start w:val="1"/>
       <w:numFmt w:val="bullet"/>
-      <w:lvlJc w:val="left"/>
       <w:lvlText w:val=""/>
+      <w:lvlJc w:val="left"/>
       <w:pPr>
         <w:ind w:hanging="360" w:left="4320"/>
       </w:pPr>
@@ -467,8 +467,8 @@
     <w:lvl w:ilvl="6">
       <w:start w:val="1"/>
       <w:numFmt w:val="bullet"/>
-      <w:lvlJc w:val="left"/>
       <w:lvlText w:val=""/>
+      <w:lvlJc w:val="left"/>
       <w:pPr>
         <w:ind w:hanging="360" w:left="5040"/>
       </w:pPr>
@@ -479,8 +479,8 @@
     <w:lvl w:ilvl="7">
       <w:start w:val="1"/>
       <w:numFmt w:val="bullet"/>
-      <w:lvlJc w:val="left"/>
       <w:lvlText w:val="o"/>
+      <w:lvlJc w:val="left"/>
       <w:pPr>
         <w:ind w:hanging="360" w:left="5760"/>
       </w:pPr>
@@ -491,8 +491,8 @@
     <w:lvl w:ilvl="8">
       <w:start w:val="1"/>
       <w:numFmt w:val="bullet"/>
-      <w:lvlJc w:val="left"/>
       <w:lvlText w:val=""/>
+      <w:lvlJc w:val="left"/>
       <w:pPr>
         <w:ind w:hanging="360" w:left="6480"/>
       </w:pPr>
@@ -505,90 +505,117 @@
     <w:lvl w:ilvl="0">
       <w:start w:val="1"/>
       <w:numFmt w:val="none"/>
-      <w:lvlJc w:val="left"/>
-      <w:suff w:val="nothing"/>
-      <w:lvlText w:val=""/>
-      <w:pPr>
+      <w:suff w:val="nothing"/>
+      <w:lvlText w:val=""/>
+      <w:lvlJc w:val="left"/>
+      <w:pPr>
+        <w:tabs>
+          <w:tab w:pos="432" w:val="num"/>
+        </w:tabs>
         <w:ind w:hanging="432" w:left="432"/>
       </w:pPr>
     </w:lvl>
     <w:lvl w:ilvl="1">
       <w:start w:val="1"/>
       <w:numFmt w:val="none"/>
-      <w:lvlJc w:val="left"/>
-      <w:suff w:val="nothing"/>
-      <w:lvlText w:val=""/>
-      <w:pPr>
+      <w:suff w:val="nothing"/>
+      <w:lvlText w:val=""/>
+      <w:lvlJc w:val="left"/>
+      <w:pPr>
+        <w:tabs>
+          <w:tab w:pos="576" w:val="num"/>
+        </w:tabs>
         <w:ind w:hanging="576" w:left="576"/>
       </w:pPr>
     </w:lvl>
     <w:lvl w:ilvl="2">
       <w:start w:val="1"/>
       <w:numFmt w:val="none"/>
-      <w:lvlJc w:val="left"/>
-      <w:suff w:val="nothing"/>
-      <w:lvlText w:val=""/>
-      <w:pPr>
+      <w:suff w:val="nothing"/>
+      <w:lvlText w:val=""/>
+      <w:lvlJc w:val="left"/>
+      <w:pPr>
+        <w:tabs>
+          <w:tab w:pos="720" w:val="num"/>
+        </w:tabs>
         <w:ind w:hanging="720" w:left="720"/>
       </w:pPr>
     </w:lvl>
     <w:lvl w:ilvl="3">
       <w:start w:val="1"/>
       <w:numFmt w:val="none"/>
-      <w:lvlJc w:val="left"/>
-      <w:suff w:val="nothing"/>
-      <w:lvlText w:val=""/>
-      <w:pPr>
+      <w:suff w:val="nothing"/>
+      <w:lvlText w:val=""/>
+      <w:lvlJc w:val="left"/>
+      <w:pPr>
+        <w:tabs>
+          <w:tab w:pos="864" w:val="num"/>
+        </w:tabs>
         <w:ind w:hanging="864" w:left="864"/>
       </w:pPr>
     </w:lvl>
     <w:lvl w:ilvl="4">
       <w:start w:val="1"/>
       <w:numFmt w:val="none"/>
-      <w:lvlJc w:val="left"/>
-      <w:suff w:val="nothing"/>
-      <w:lvlText w:val=""/>
-      <w:pPr>
+      <w:suff w:val="nothing"/>
+      <w:lvlText w:val=""/>
+      <w:lvlJc w:val="left"/>
+      <w:pPr>
+        <w:tabs>
+          <w:tab w:pos="1008" w:val="num"/>
+        </w:tabs>
         <w:ind w:hanging="1008" w:left="1008"/>
       </w:pPr>
     </w:lvl>
     <w:lvl w:ilvl="5">
       <w:start w:val="1"/>
       <w:numFmt w:val="none"/>
-      <w:lvlJc w:val="left"/>
-      <w:suff w:val="nothing"/>
-      <w:lvlText w:val=""/>
-      <w:pPr>
+      <w:suff w:val="nothing"/>
+      <w:lvlText w:val=""/>
+      <w:lvlJc w:val="left"/>
+      <w:pPr>
+        <w:tabs>
+          <w:tab w:pos="1152" w:val="num"/>
+        </w:tabs>
         <w:ind w:hanging="1152" w:left="1152"/>
       </w:pPr>
     </w:lvl>
     <w:lvl w:ilvl="6">
       <w:start w:val="1"/>
       <w:numFmt w:val="none"/>
-      <w:lvlJc w:val="left"/>
-      <w:suff w:val="nothing"/>
-      <w:lvlText w:val=""/>
-      <w:pPr>
+      <w:suff w:val="nothing"/>
+      <w:lvlText w:val=""/>
+      <w:lvlJc w:val="left"/>
+      <w:pPr>
+        <w:tabs>
+          <w:tab w:pos="1296" w:val="num"/>
+        </w:tabs>
         <w:ind w:hanging="1296" w:left="1296"/>
       </w:pPr>
     </w:lvl>
     <w:lvl w:ilvl="7">
       <w:start w:val="1"/>
       <w:numFmt w:val="none"/>
-      <w:lvlJc w:val="left"/>
-      <w:suff w:val="nothing"/>
-      <w:lvlText w:val=""/>
-      <w:pPr>
+      <w:suff w:val="nothing"/>
+      <w:lvlText w:val=""/>
+      <w:lvlJc w:val="left"/>
+      <w:pPr>
+        <w:tabs>
+          <w:tab w:pos="1440" w:val="num"/>
+        </w:tabs>
         <w:ind w:hanging="1440" w:left="1440"/>
       </w:pPr>
     </w:lvl>
     <w:lvl w:ilvl="8">
       <w:start w:val="1"/>
       <w:numFmt w:val="none"/>
-      <w:lvlJc w:val="left"/>
-      <w:suff w:val="nothing"/>
-      <w:lvlText w:val=""/>
-      <w:pPr>
+      <w:suff w:val="nothing"/>
+      <w:lvlText w:val=""/>
+      <w:lvlJc w:val="left"/>
+      <w:pPr>
+        <w:tabs>
+          <w:tab w:pos="1584" w:val="num"/>
+        </w:tabs>
         <w:ind w:hanging="1584" w:left="1584"/>
       </w:pPr>
     </w:lvl>
@@ -615,10 +642,10 @@
       <w:suppressAutoHyphens w:val="true"/>
     </w:pPr>
     <w:rPr>
-      <w:color w:val="auto"/>
+      <w:rFonts w:ascii="Times New Roman" w:cs="Lohit Hindi" w:eastAsia="Droid Sans Fallback" w:hAnsi="Times New Roman"/>
+      <w:color w:val="00000A"/>
       <w:sz w:val="24"/>
       <w:szCs w:val="24"/>
-      <w:rFonts w:ascii="Times New Roman" w:cs="Lohit Hindi" w:eastAsia="Droid Sans Fallback" w:hAnsi="Times New Roman"/>
       <w:lang w:bidi="hi-IN" w:eastAsia="zh-CN" w:val="en-GB"/>
     </w:rPr>
   </w:style>
@@ -641,58 +668,86 @@
       <w:rFonts w:cs="Courier New"/>
     </w:rPr>
   </w:style>
-  <w:style w:styleId="style18" w:type="paragraph">
+  <w:style w:styleId="style18" w:type="character">
+    <w:name w:val="ListLabel 3"/>
+    <w:next w:val="style18"/>
+    <w:rPr>
+      <w:rFonts w:cs="Calibri"/>
+    </w:rPr>
+  </w:style>
+  <w:style w:styleId="style19" w:type="character">
+    <w:name w:val="ListLabel 4"/>
+    <w:next w:val="style19"/>
+    <w:rPr>
+      <w:rFonts w:cs="Courier New"/>
+    </w:rPr>
+  </w:style>
+  <w:style w:styleId="style20" w:type="character">
+    <w:name w:val="ListLabel 5"/>
+    <w:next w:val="style20"/>
+    <w:rPr>
+      <w:rFonts w:cs="Wingdings"/>
+    </w:rPr>
+  </w:style>
+  <w:style w:styleId="style21" w:type="character">
+    <w:name w:val="ListLabel 6"/>
+    <w:next w:val="style21"/>
+    <w:rPr>
+      <w:rFonts w:cs="Symbol"/>
+    </w:rPr>
+  </w:style>
+  <w:style w:styleId="style22" w:type="paragraph">
     <w:name w:val="Heading"/>
     <w:basedOn w:val="style0"/>
-    <w:next w:val="style19"/>
+    <w:next w:val="style23"/>
     <w:pPr>
       <w:keepNext/>
       <w:spacing w:after="120" w:before="240"/>
     </w:pPr>
     <w:rPr>
+      <w:rFonts w:ascii="Arial" w:cs="Lohit Hindi" w:eastAsia="Droid Sans Fallback" w:hAnsi="Arial"/>
       <w:sz w:val="28"/>
       <w:szCs w:val="28"/>
-      <w:rFonts w:ascii="Arial" w:cs="Lohit Hindi" w:eastAsia="Droid Sans Fallback" w:hAnsi="Arial"/>
-    </w:rPr>
-  </w:style>
-  <w:style w:styleId="style19" w:type="paragraph">
+    </w:rPr>
+  </w:style>
+  <w:style w:styleId="style23" w:type="paragraph">
     <w:name w:val="Text body"/>
     <w:basedOn w:val="style0"/>
-    <w:next w:val="style19"/>
+    <w:next w:val="style23"/>
     <w:pPr>
       <w:spacing w:after="120" w:before="0"/>
     </w:pPr>
     <w:rPr/>
   </w:style>
-  <w:style w:styleId="style20" w:type="paragraph">
+  <w:style w:styleId="style24" w:type="paragraph">
     <w:name w:val="List"/>
-    <w:basedOn w:val="style19"/>
-    <w:next w:val="style20"/>
+    <w:basedOn w:val="style23"/>
+    <w:next w:val="style24"/>
     <w:pPr/>
     <w:rPr>
       <w:rFonts w:cs="Lohit Hindi"/>
     </w:rPr>
   </w:style>
-  <w:style w:styleId="style21" w:type="paragraph">
+  <w:style w:styleId="style25" w:type="paragraph">
     <w:name w:val="Caption"/>
     <w:basedOn w:val="style0"/>
-    <w:next w:val="style21"/>
+    <w:next w:val="style25"/>
     <w:pPr>
       <w:suppressLineNumbers/>
       <w:spacing w:after="120" w:before="120"/>
     </w:pPr>
     <w:rPr>
+      <w:rFonts w:cs="Lohit Hindi"/>
+      <w:i/>
+      <w:iCs/>
       <w:sz w:val="24"/>
-      <w:i/>
       <w:szCs w:val="24"/>
-      <w:iCs/>
-      <w:rFonts w:cs="Lohit Hindi"/>
-    </w:rPr>
-  </w:style>
-  <w:style w:styleId="style22" w:type="paragraph">
+    </w:rPr>
+  </w:style>
+  <w:style w:styleId="style26" w:type="paragraph">
     <w:name w:val="Index"/>
     <w:basedOn w:val="style0"/>
-    <w:next w:val="style22"/>
+    <w:next w:val="style26"/>
     <w:pPr>
       <w:suppressLineNumbers/>
     </w:pPr>
@@ -700,10 +755,10 @@
       <w:rFonts w:cs="Lohit Hindi"/>
     </w:rPr>
   </w:style>
-  <w:style w:styleId="style23" w:type="paragraph">
+  <w:style w:styleId="style27" w:type="paragraph">
     <w:name w:val="List Paragraph"/>
     <w:basedOn w:val="style0"/>
-    <w:next w:val="style23"/>
+    <w:next w:val="style27"/>
     <w:pPr>
       <w:ind w:hanging="0" w:left="720" w:right="0"/>
     </w:pPr>

</xml_diff>